<commit_message>
mod updated to new design
</commit_message>
<xml_diff>
--- a/slides/Cheatsheet.docx
+++ b/slides/Cheatsheet.docx
@@ -56,11 +56,11 @@
         <w:t>Einrückungen</w:t>
       </w:r>
     </w:p>
-    <w:p/>
     <w:p>
       <w:bookmarkStart w:id="0" w:name="_GoBack"/>
       <w:bookmarkEnd w:id="0"/>
     </w:p>
+    <w:p/>
     <w:p>
       <w:pPr>
         <w:pStyle w:val="berschrift2"/>
@@ -100,6 +100,276 @@
         <w:t>methode</w:t>
       </w:r>
       <w:proofErr w:type="spellEnd"/>
+    </w:p>
+    <w:p/>
+    <w:p/>
+    <w:p>
+      <w:pPr>
+        <w:pStyle w:val="berschrift1"/>
+      </w:pPr>
+      <w:r>
+        <w:t>Aufgabe 1</w:t>
+      </w:r>
+    </w:p>
+    <w:p>
+      <w:pPr>
+        <w:numPr>
+          <w:ilvl w:val="0"/>
+          <w:numId w:val="4"/>
+        </w:numPr>
+      </w:pPr>
+      <w:r>
+        <w:t xml:space="preserve">Kopieren Sie die Funktionsinhalt von </w:t>
+      </w:r>
+      <w:r>
+        <w:br/>
+        <w:t>/</w:t>
+      </w:r>
+      <w:proofErr w:type="spellStart"/>
+      <w:r>
+        <w:t>monolith</w:t>
+      </w:r>
+      <w:proofErr w:type="spellEnd"/>
+      <w:r>
+        <w:t xml:space="preserve"> </w:t>
+      </w:r>
+      <w:r>
+        <w:rPr>
+          <w:rFonts w:hint="eastAsia"/>
+        </w:rPr>
+        <w:t>nach</w:t>
+      </w:r>
+      <w:r>
+        <w:t xml:space="preserve"> /</w:t>
+      </w:r>
+      <w:proofErr w:type="spellStart"/>
+      <w:r>
+        <w:t>serverless_functions</w:t>
+      </w:r>
+      <w:proofErr w:type="spellEnd"/>
+    </w:p>
+    <w:p>
+      <w:pPr>
+        <w:numPr>
+          <w:ilvl w:val="0"/>
+          <w:numId w:val="4"/>
+        </w:numPr>
+      </w:pPr>
+      <w:r>
+        <w:t>Im Terminalfenster eingeben:</w:t>
+      </w:r>
+      <w:r>
+        <w:br/>
+        <w:t>cd task1</w:t>
+      </w:r>
+      <w:r>
+        <w:br/>
+        <w:t xml:space="preserve">./deploy.sh </w:t>
+      </w:r>
+    </w:p>
+    <w:p>
+      <w:r>
+        <w:t xml:space="preserve">4)    Zusammen prüfen wir ob die Funktionen da sind </w:t>
+      </w:r>
+      <w:r>
+        <w:br/>
+        <w:t xml:space="preserve">       &amp; laufen</w:t>
+      </w:r>
+    </w:p>
+    <w:p/>
+    <w:p>
+      <w:pPr>
+        <w:pStyle w:val="berschrift1"/>
+      </w:pPr>
+      <w:r>
+        <w:t>Aufgabe 2</w:t>
+      </w:r>
+    </w:p>
+    <w:p>
+      <w:pPr>
+        <w:numPr>
+          <w:ilvl w:val="0"/>
+          <w:numId w:val="3"/>
+        </w:numPr>
+      </w:pPr>
+      <w:r>
+        <w:t xml:space="preserve">Kopieren Sie die existierende Funktion </w:t>
+      </w:r>
+      <w:r>
+        <w:br/>
+        <w:t xml:space="preserve">&amp; geben ihr einen neuen Dateinamen: </w:t>
+      </w:r>
+      <w:r>
+        <w:br/>
+        <w:t>humidity.py</w:t>
+      </w:r>
+    </w:p>
+    <w:p>
+      <w:pPr>
+        <w:numPr>
+          <w:ilvl w:val="0"/>
+          <w:numId w:val="3"/>
+        </w:numPr>
+      </w:pPr>
+      <w:r>
+        <w:t>Passen sie die Logmessage an</w:t>
+      </w:r>
+    </w:p>
+    <w:p>
+      <w:pPr>
+        <w:numPr>
+          <w:ilvl w:val="0"/>
+          <w:numId w:val="3"/>
+        </w:numPr>
+      </w:pPr>
+      <w:r>
+        <w:t>Passen Sie auch die Konfiguration an:</w:t>
+      </w:r>
+      <w:r>
+        <w:br/>
+      </w:r>
+      <w:proofErr w:type="spellStart"/>
+      <w:r>
+        <w:t>serverless.yml</w:t>
+      </w:r>
+      <w:proofErr w:type="spellEnd"/>
+    </w:p>
+    <w:p>
+      <w:pPr>
+        <w:numPr>
+          <w:ilvl w:val="0"/>
+          <w:numId w:val="3"/>
+        </w:numPr>
+        <w:rPr>
+          <w:lang w:val="en-US"/>
+        </w:rPr>
+      </w:pPr>
+      <w:proofErr w:type="spellStart"/>
+      <w:r>
+        <w:rPr>
+          <w:lang w:val="en-US"/>
+        </w:rPr>
+        <w:t>Konsole</w:t>
+      </w:r>
+      <w:proofErr w:type="spellEnd"/>
+      <w:r>
+        <w:rPr>
+          <w:lang w:val="en-US"/>
+        </w:rPr>
+        <w:t>:</w:t>
+      </w:r>
+      <w:r>
+        <w:rPr>
+          <w:lang w:val="en-US"/>
+        </w:rPr>
+        <w:br/>
+        <w:t>cd ..</w:t>
+      </w:r>
+      <w:r>
+        <w:rPr>
+          <w:lang w:val="en-US"/>
+        </w:rPr>
+        <w:br/>
+        <w:t>cd task2</w:t>
+      </w:r>
+      <w:r>
+        <w:rPr>
+          <w:lang w:val="en-US"/>
+        </w:rPr>
+        <w:br/>
+        <w:t xml:space="preserve">./deploy.sh </w:t>
+      </w:r>
+    </w:p>
+    <w:p>
+      <w:r>
+        <w:t xml:space="preserve">4) Prüfen Sie ob die Funktion da ist &amp; rufen diese auf </w:t>
+      </w:r>
+    </w:p>
+    <w:p/>
+    <w:p>
+      <w:pPr>
+        <w:pStyle w:val="berschrift1"/>
+      </w:pPr>
+      <w:r>
+        <w:lastRenderedPageBreak/>
+        <w:t>Aufgabe 3</w:t>
+      </w:r>
+    </w:p>
+    <w:p>
+      <w:r>
+        <w:t>1) cd task3</w:t>
+      </w:r>
+      <w:r>
+        <w:br/>
+        <w:t xml:space="preserve">2) Suchen sie nach dem Fehler in      </w:t>
+      </w:r>
+      <w:r>
+        <w:br/>
+        <w:t xml:space="preserve">   serverless_functions/temperature.py</w:t>
+      </w:r>
+    </w:p>
+    <w:p>
+      <w:r>
+        <w:t xml:space="preserve">3) ./deploy.sh </w:t>
+      </w:r>
+    </w:p>
+    <w:p>
+      <w:r>
+        <w:t>4) Funktion aufrufen</w:t>
+      </w:r>
+      <w:r>
+        <w:br/>
+        <w:t xml:space="preserve">   (link steht in der </w:t>
+      </w:r>
+      <w:proofErr w:type="spellStart"/>
+      <w:r>
+        <w:t>console</w:t>
+      </w:r>
+      <w:proofErr w:type="spellEnd"/>
+      <w:r>
+        <w:t>)</w:t>
+      </w:r>
+    </w:p>
+    <w:p>
+      <w:r>
+        <w:t>5) Monitor gegenprüfen</w:t>
+      </w:r>
+    </w:p>
+    <w:p/>
+    <w:p/>
+    <w:p>
+      <w:pPr>
+        <w:pStyle w:val="berschrift1"/>
+      </w:pPr>
+      <w:r>
+        <w:t>Aufgabe 4</w:t>
+      </w:r>
+    </w:p>
+    <w:p>
+      <w:r>
+        <w:t>1)   cd task4</w:t>
+      </w:r>
+    </w:p>
+    <w:p>
+      <w:r>
+        <w:t>2)  ./deploy.sh</w:t>
+      </w:r>
+    </w:p>
+    <w:p>
+      <w:r>
+        <w:t>3)  ./dark-clouds.sh</w:t>
+      </w:r>
+    </w:p>
+    <w:p>
+      <w:pPr>
+        <w:numPr>
+          <w:ilvl w:val="0"/>
+          <w:numId w:val="2"/>
+        </w:numPr>
+      </w:pPr>
+      <w:r>
+        <w:t>Wählen sie eine Funktion aus &amp; legen Sie mal ordentlich Last an!</w:t>
+      </w:r>
     </w:p>
     <w:p/>
     <w:sectPr>
@@ -115,6 +385,119 @@
 <file path=word/numbering.xml><?xml version="1.0" encoding="utf-8"?>
 <w:numbering xmlns:wpc="http://schemas.microsoft.com/office/word/2010/wordprocessingCanvas" xmlns:cx="http://schemas.microsoft.com/office/drawing/2014/chartex" xmlns:cx1="http://schemas.microsoft.com/office/drawing/2015/9/8/chartex" xmlns:cx2="http://schemas.microsoft.com/office/drawing/2015/10/21/chartex" xmlns:cx3="http://schemas.microsoft.com/office/drawing/2016/5/9/chartex" xmlns:cx4="http://schemas.microsoft.com/office/drawing/2016/5/10/chartex" xmlns:cx5="http://schemas.microsoft.com/office/drawing/2016/5/11/chartex" xmlns:cx6="http://schemas.microsoft.com/office/drawing/2016/5/12/chartex" xmlns:cx7="http://schemas.microsoft.com/office/drawing/2016/5/13/chartex" xmlns:cx8="http://schemas.microsoft.com/office/drawing/2016/5/14/chartex" xmlns:mc="http://schemas.openxmlformats.org/markup-compatibility/2006" xmlns:aink="http://schemas.microsoft.com/office/drawing/2016/ink" xmlns:am3d="http://schemas.microsoft.com/office/drawing/2017/model3d" xmlns:o="urn:schemas-microsoft-com:office:office" xmlns:r="http://schemas.openxmlformats.org/officeDocument/2006/relationships" xmlns:m="http://schemas.openxmlformats.org/officeDocument/2006/math" xmlns:v="urn:schemas-microsoft-com:vml" xmlns:wp14="http://schemas.microsoft.com/office/word/2010/wordprocessingDrawing" xmlns:wp="http://schemas.openxmlformats.org/drawingml/2006/wordprocessingDrawing" xmlns:w10="urn:schemas-microsoft-com:office:word" xmlns:w="http://schemas.openxmlformats.org/wordprocessingml/2006/main" xmlns:w14="http://schemas.microsoft.com/office/word/2010/wordml" xmlns:w15="http://schemas.microsoft.com/office/word/2012/wordml" xmlns:w16cid="http://schemas.microsoft.com/office/word/2016/wordml/cid" xmlns:w16se="http://schemas.microsoft.com/office/word/2015/wordml/symex" xmlns:wpg="http://schemas.microsoft.com/office/word/2010/wordprocessingGroup" xmlns:wpi="http://schemas.microsoft.com/office/word/2010/wordprocessingInk" xmlns:wne="http://schemas.microsoft.com/office/word/2006/wordml" xmlns:wps="http://schemas.microsoft.com/office/word/2010/wordprocessingShape" mc:Ignorable="w14 w15 w16se w16cid wp14">
   <w:abstractNum w:abstractNumId="0" w15:restartNumberingAfterBreak="0">
+    <w:nsid w:val="0DC438FE"/>
+    <w:multiLevelType w:val="hybridMultilevel"/>
+    <w:tmpl w:val="6BE4A75A"/>
+    <w:lvl w:ilvl="0" w:tplc="BCC42E0E">
+      <w:start w:val="4"/>
+      <w:numFmt w:val="decimal"/>
+      <w:lvlText w:val="%1)"/>
+      <w:lvlJc w:val="left"/>
+      <w:pPr>
+        <w:tabs>
+          <w:tab w:val="num" w:pos="720"/>
+        </w:tabs>
+        <w:ind w:left="720" w:hanging="360"/>
+      </w:pPr>
+    </w:lvl>
+    <w:lvl w:ilvl="1" w:tplc="30521388" w:tentative="1">
+      <w:start w:val="1"/>
+      <w:numFmt w:val="decimal"/>
+      <w:lvlText w:val="%2)"/>
+      <w:lvlJc w:val="left"/>
+      <w:pPr>
+        <w:tabs>
+          <w:tab w:val="num" w:pos="1440"/>
+        </w:tabs>
+        <w:ind w:left="1440" w:hanging="360"/>
+      </w:pPr>
+    </w:lvl>
+    <w:lvl w:ilvl="2" w:tplc="8F122852" w:tentative="1">
+      <w:start w:val="1"/>
+      <w:numFmt w:val="decimal"/>
+      <w:lvlText w:val="%3)"/>
+      <w:lvlJc w:val="left"/>
+      <w:pPr>
+        <w:tabs>
+          <w:tab w:val="num" w:pos="2160"/>
+        </w:tabs>
+        <w:ind w:left="2160" w:hanging="360"/>
+      </w:pPr>
+    </w:lvl>
+    <w:lvl w:ilvl="3" w:tplc="6054D162" w:tentative="1">
+      <w:start w:val="1"/>
+      <w:numFmt w:val="decimal"/>
+      <w:lvlText w:val="%4)"/>
+      <w:lvlJc w:val="left"/>
+      <w:pPr>
+        <w:tabs>
+          <w:tab w:val="num" w:pos="2880"/>
+        </w:tabs>
+        <w:ind w:left="2880" w:hanging="360"/>
+      </w:pPr>
+    </w:lvl>
+    <w:lvl w:ilvl="4" w:tplc="50CE4AB2" w:tentative="1">
+      <w:start w:val="1"/>
+      <w:numFmt w:val="decimal"/>
+      <w:lvlText w:val="%5)"/>
+      <w:lvlJc w:val="left"/>
+      <w:pPr>
+        <w:tabs>
+          <w:tab w:val="num" w:pos="3600"/>
+        </w:tabs>
+        <w:ind w:left="3600" w:hanging="360"/>
+      </w:pPr>
+    </w:lvl>
+    <w:lvl w:ilvl="5" w:tplc="DF7649EE" w:tentative="1">
+      <w:start w:val="1"/>
+      <w:numFmt w:val="decimal"/>
+      <w:lvlText w:val="%6)"/>
+      <w:lvlJc w:val="left"/>
+      <w:pPr>
+        <w:tabs>
+          <w:tab w:val="num" w:pos="4320"/>
+        </w:tabs>
+        <w:ind w:left="4320" w:hanging="360"/>
+      </w:pPr>
+    </w:lvl>
+    <w:lvl w:ilvl="6" w:tplc="7D34962E" w:tentative="1">
+      <w:start w:val="1"/>
+      <w:numFmt w:val="decimal"/>
+      <w:lvlText w:val="%7)"/>
+      <w:lvlJc w:val="left"/>
+      <w:pPr>
+        <w:tabs>
+          <w:tab w:val="num" w:pos="5040"/>
+        </w:tabs>
+        <w:ind w:left="5040" w:hanging="360"/>
+      </w:pPr>
+    </w:lvl>
+    <w:lvl w:ilvl="7" w:tplc="E60E51D8" w:tentative="1">
+      <w:start w:val="1"/>
+      <w:numFmt w:val="decimal"/>
+      <w:lvlText w:val="%8)"/>
+      <w:lvlJc w:val="left"/>
+      <w:pPr>
+        <w:tabs>
+          <w:tab w:val="num" w:pos="5760"/>
+        </w:tabs>
+        <w:ind w:left="5760" w:hanging="360"/>
+      </w:pPr>
+    </w:lvl>
+    <w:lvl w:ilvl="8" w:tplc="53E02DC2" w:tentative="1">
+      <w:start w:val="1"/>
+      <w:numFmt w:val="decimal"/>
+      <w:lvlText w:val="%9)"/>
+      <w:lvlJc w:val="left"/>
+      <w:pPr>
+        <w:tabs>
+          <w:tab w:val="num" w:pos="6480"/>
+        </w:tabs>
+        <w:ind w:left="6480" w:hanging="360"/>
+      </w:pPr>
+    </w:lvl>
+  </w:abstractNum>
+  <w:abstractNum w:abstractNumId="1" w15:restartNumberingAfterBreak="0">
     <w:nsid w:val="2F2B2FD8"/>
     <w:multiLevelType w:val="hybridMultilevel"/>
     <w:tmpl w:val="99BEB33C"/>
@@ -226,8 +609,243 @@
       </w:rPr>
     </w:lvl>
   </w:abstractNum>
+  <w:abstractNum w:abstractNumId="2" w15:restartNumberingAfterBreak="0">
+    <w:nsid w:val="344163CA"/>
+    <w:multiLevelType w:val="hybridMultilevel"/>
+    <w:tmpl w:val="06E85D2E"/>
+    <w:lvl w:ilvl="0" w:tplc="2B748B9E">
+      <w:start w:val="1"/>
+      <w:numFmt w:val="decimal"/>
+      <w:lvlText w:val="%1)"/>
+      <w:lvlJc w:val="left"/>
+      <w:pPr>
+        <w:tabs>
+          <w:tab w:val="num" w:pos="720"/>
+        </w:tabs>
+        <w:ind w:left="720" w:hanging="360"/>
+      </w:pPr>
+    </w:lvl>
+    <w:lvl w:ilvl="1" w:tplc="A2C298F0" w:tentative="1">
+      <w:start w:val="1"/>
+      <w:numFmt w:val="decimal"/>
+      <w:lvlText w:val="%2)"/>
+      <w:lvlJc w:val="left"/>
+      <w:pPr>
+        <w:tabs>
+          <w:tab w:val="num" w:pos="1440"/>
+        </w:tabs>
+        <w:ind w:left="1440" w:hanging="360"/>
+      </w:pPr>
+    </w:lvl>
+    <w:lvl w:ilvl="2" w:tplc="A978ECFE" w:tentative="1">
+      <w:start w:val="1"/>
+      <w:numFmt w:val="decimal"/>
+      <w:lvlText w:val="%3)"/>
+      <w:lvlJc w:val="left"/>
+      <w:pPr>
+        <w:tabs>
+          <w:tab w:val="num" w:pos="2160"/>
+        </w:tabs>
+        <w:ind w:left="2160" w:hanging="360"/>
+      </w:pPr>
+    </w:lvl>
+    <w:lvl w:ilvl="3" w:tplc="94EED256" w:tentative="1">
+      <w:start w:val="1"/>
+      <w:numFmt w:val="decimal"/>
+      <w:lvlText w:val="%4)"/>
+      <w:lvlJc w:val="left"/>
+      <w:pPr>
+        <w:tabs>
+          <w:tab w:val="num" w:pos="2880"/>
+        </w:tabs>
+        <w:ind w:left="2880" w:hanging="360"/>
+      </w:pPr>
+    </w:lvl>
+    <w:lvl w:ilvl="4" w:tplc="CDC45074" w:tentative="1">
+      <w:start w:val="1"/>
+      <w:numFmt w:val="decimal"/>
+      <w:lvlText w:val="%5)"/>
+      <w:lvlJc w:val="left"/>
+      <w:pPr>
+        <w:tabs>
+          <w:tab w:val="num" w:pos="3600"/>
+        </w:tabs>
+        <w:ind w:left="3600" w:hanging="360"/>
+      </w:pPr>
+    </w:lvl>
+    <w:lvl w:ilvl="5" w:tplc="CDF27A36" w:tentative="1">
+      <w:start w:val="1"/>
+      <w:numFmt w:val="decimal"/>
+      <w:lvlText w:val="%6)"/>
+      <w:lvlJc w:val="left"/>
+      <w:pPr>
+        <w:tabs>
+          <w:tab w:val="num" w:pos="4320"/>
+        </w:tabs>
+        <w:ind w:left="4320" w:hanging="360"/>
+      </w:pPr>
+    </w:lvl>
+    <w:lvl w:ilvl="6" w:tplc="C9623D4C" w:tentative="1">
+      <w:start w:val="1"/>
+      <w:numFmt w:val="decimal"/>
+      <w:lvlText w:val="%7)"/>
+      <w:lvlJc w:val="left"/>
+      <w:pPr>
+        <w:tabs>
+          <w:tab w:val="num" w:pos="5040"/>
+        </w:tabs>
+        <w:ind w:left="5040" w:hanging="360"/>
+      </w:pPr>
+    </w:lvl>
+    <w:lvl w:ilvl="7" w:tplc="E1260166" w:tentative="1">
+      <w:start w:val="1"/>
+      <w:numFmt w:val="decimal"/>
+      <w:lvlText w:val="%8)"/>
+      <w:lvlJc w:val="left"/>
+      <w:pPr>
+        <w:tabs>
+          <w:tab w:val="num" w:pos="5760"/>
+        </w:tabs>
+        <w:ind w:left="5760" w:hanging="360"/>
+      </w:pPr>
+    </w:lvl>
+    <w:lvl w:ilvl="8" w:tplc="E9EA5ECC" w:tentative="1">
+      <w:start w:val="1"/>
+      <w:numFmt w:val="decimal"/>
+      <w:lvlText w:val="%9)"/>
+      <w:lvlJc w:val="left"/>
+      <w:pPr>
+        <w:tabs>
+          <w:tab w:val="num" w:pos="6480"/>
+        </w:tabs>
+        <w:ind w:left="6480" w:hanging="360"/>
+      </w:pPr>
+    </w:lvl>
+  </w:abstractNum>
+  <w:abstractNum w:abstractNumId="3" w15:restartNumberingAfterBreak="0">
+    <w:nsid w:val="408A1CA8"/>
+    <w:multiLevelType w:val="hybridMultilevel"/>
+    <w:tmpl w:val="1318F3FC"/>
+    <w:lvl w:ilvl="0" w:tplc="C6867A7C">
+      <w:start w:val="1"/>
+      <w:numFmt w:val="decimal"/>
+      <w:lvlText w:val="%1)"/>
+      <w:lvlJc w:val="left"/>
+      <w:pPr>
+        <w:tabs>
+          <w:tab w:val="num" w:pos="720"/>
+        </w:tabs>
+        <w:ind w:left="720" w:hanging="360"/>
+      </w:pPr>
+    </w:lvl>
+    <w:lvl w:ilvl="1" w:tplc="71E49AE0" w:tentative="1">
+      <w:start w:val="1"/>
+      <w:numFmt w:val="decimal"/>
+      <w:lvlText w:val="%2)"/>
+      <w:lvlJc w:val="left"/>
+      <w:pPr>
+        <w:tabs>
+          <w:tab w:val="num" w:pos="1440"/>
+        </w:tabs>
+        <w:ind w:left="1440" w:hanging="360"/>
+      </w:pPr>
+    </w:lvl>
+    <w:lvl w:ilvl="2" w:tplc="FB1ACFAE" w:tentative="1">
+      <w:start w:val="1"/>
+      <w:numFmt w:val="decimal"/>
+      <w:lvlText w:val="%3)"/>
+      <w:lvlJc w:val="left"/>
+      <w:pPr>
+        <w:tabs>
+          <w:tab w:val="num" w:pos="2160"/>
+        </w:tabs>
+        <w:ind w:left="2160" w:hanging="360"/>
+      </w:pPr>
+    </w:lvl>
+    <w:lvl w:ilvl="3" w:tplc="D32CBFBA" w:tentative="1">
+      <w:start w:val="1"/>
+      <w:numFmt w:val="decimal"/>
+      <w:lvlText w:val="%4)"/>
+      <w:lvlJc w:val="left"/>
+      <w:pPr>
+        <w:tabs>
+          <w:tab w:val="num" w:pos="2880"/>
+        </w:tabs>
+        <w:ind w:left="2880" w:hanging="360"/>
+      </w:pPr>
+    </w:lvl>
+    <w:lvl w:ilvl="4" w:tplc="B768A06E" w:tentative="1">
+      <w:start w:val="1"/>
+      <w:numFmt w:val="decimal"/>
+      <w:lvlText w:val="%5)"/>
+      <w:lvlJc w:val="left"/>
+      <w:pPr>
+        <w:tabs>
+          <w:tab w:val="num" w:pos="3600"/>
+        </w:tabs>
+        <w:ind w:left="3600" w:hanging="360"/>
+      </w:pPr>
+    </w:lvl>
+    <w:lvl w:ilvl="5" w:tplc="26EA260C" w:tentative="1">
+      <w:start w:val="1"/>
+      <w:numFmt w:val="decimal"/>
+      <w:lvlText w:val="%6)"/>
+      <w:lvlJc w:val="left"/>
+      <w:pPr>
+        <w:tabs>
+          <w:tab w:val="num" w:pos="4320"/>
+        </w:tabs>
+        <w:ind w:left="4320" w:hanging="360"/>
+      </w:pPr>
+    </w:lvl>
+    <w:lvl w:ilvl="6" w:tplc="DF8C7C1E" w:tentative="1">
+      <w:start w:val="1"/>
+      <w:numFmt w:val="decimal"/>
+      <w:lvlText w:val="%7)"/>
+      <w:lvlJc w:val="left"/>
+      <w:pPr>
+        <w:tabs>
+          <w:tab w:val="num" w:pos="5040"/>
+        </w:tabs>
+        <w:ind w:left="5040" w:hanging="360"/>
+      </w:pPr>
+    </w:lvl>
+    <w:lvl w:ilvl="7" w:tplc="01A685E0" w:tentative="1">
+      <w:start w:val="1"/>
+      <w:numFmt w:val="decimal"/>
+      <w:lvlText w:val="%8)"/>
+      <w:lvlJc w:val="left"/>
+      <w:pPr>
+        <w:tabs>
+          <w:tab w:val="num" w:pos="5760"/>
+        </w:tabs>
+        <w:ind w:left="5760" w:hanging="360"/>
+      </w:pPr>
+    </w:lvl>
+    <w:lvl w:ilvl="8" w:tplc="6BCCD60C" w:tentative="1">
+      <w:start w:val="1"/>
+      <w:numFmt w:val="decimal"/>
+      <w:lvlText w:val="%9)"/>
+      <w:lvlJc w:val="left"/>
+      <w:pPr>
+        <w:tabs>
+          <w:tab w:val="num" w:pos="6480"/>
+        </w:tabs>
+        <w:ind w:left="6480" w:hanging="360"/>
+      </w:pPr>
+    </w:lvl>
+  </w:abstractNum>
   <w:num w:numId="1">
+    <w:abstractNumId w:val="1"/>
+  </w:num>
+  <w:num w:numId="2">
     <w:abstractNumId w:val="0"/>
+  </w:num>
+  <w:num w:numId="3">
+    <w:abstractNumId w:val="2"/>
+  </w:num>
+  <w:num w:numId="4">
+    <w:abstractNumId w:val="3"/>
   </w:num>
 </w:numbering>
 </file>
@@ -670,7 +1288,6 @@
   <w:style w:type="character" w:default="1" w:styleId="Absatz-Standardschriftart">
     <w:name w:val="Default Paragraph Font"/>
     <w:uiPriority w:val="1"/>
-    <w:semiHidden/>
     <w:unhideWhenUsed/>
   </w:style>
   <w:style w:type="table" w:default="1" w:styleId="NormaleTabelle">

</xml_diff>